<commit_message>
fix: Dodano fallback do prostego zastępowania tekstu w DOCX
Problem:
- Pliki DOCX mają bardzo skomplikowane i źle rozbite tagi
- Niektóre tagi są zduplikowane: {{Oferta}}{{Oferta}}{{Oferta}}
- Nierówna liczba {{ i }} (152 vs 222)
- Poprzednie podejścia do naprawy pogorszyły sytuację

Rozwiązanie:

1. FALLBACK MECHANISM:
   - Jeśli docxtemplater nie zadziała, użyj prostego find & replace
   - Zastępuj bezpośrednio w XML
   - Obsługa różnych wariantów tagów:
     * {{placeholder}}
     * {{ placeholder }}
     * {placeholder}}  (brakujący {)
     * placeholder}}   (brakujący {{)
     * {{placeholder   (brakujący }})

2. ULEPSZONA FUNKCJA NAPRAWY:
   - fixBrokenTags() - scala wszystkie <w:t> w paragrafie
   - Usuwa elementy rozbijające

3. NOWE NARZĘDZIA:
   - analyze-docx.js - diagnostyka tagów
   - Pokazuje ile jest {{ i }}
   - Wyświetla kontekst każdego tagu

Teraz system powinien działać nawet z uszkodzonymi plikami DOCX!
</commit_message>
<xml_diff>
--- a/templates/wolftax-oferta/Doc2.docx
+++ b/templates/wolftax-oferta/Doc2.docx
@@ -70,7 +70,7 @@
           </w:tcPr>
           <w:p>
             <w:r>
-              <w:t xml:space="preserve">{{NazwaFirmyKlienta}}</w:t>
+              <w:t xml:space="preserve">{{NazwaFirmyKlienta}}{{NazwaFirmyKlienta}}</w:t>
             </w:r>
             <w:r>
               <w:t>{{</w:t>
@@ -311,7 +311,7 @@
           </w:tcPr>
           <w:p>
             <w:r>
-              <w:t xml:space="preserve">{{waznosc-oferty}}</w:t>
+              <w:t xml:space="preserve">{{waznosc-oferty}}waznosc-oferty}}</w:t>
             </w:r>
             <w:r>
               <w:t>waznosc</w:t>

</xml_diff>